<commit_message>
Added more notes and sources
</commit_message>
<xml_diff>
--- a/Documentation/Research Notes.docx
+++ b/Documentation/Research Notes.docx
@@ -22,7 +22,7 @@
               <w:rPr>
                 <w:noProof/>
               </w:rPr>
-              <w:t>(Bhattacharyya, et al. 2011)</w:t>
+              <w:t>[1]</w:t>
             </w:r>
           </w:fldSimple>
         </w:sdtContent>
@@ -181,7 +181,7 @@
               <w:rPr>
                 <w:noProof/>
               </w:rPr>
-              <w:t>(Debreceny and Gray 2010)</w:t>
+              <w:t>[2]</w:t>
             </w:r>
           </w:fldSimple>
         </w:sdtContent>
@@ -314,7 +314,7 @@
               <w:rPr>
                 <w:noProof/>
               </w:rPr>
-              <w:t>(Agrawal and Agrawal 2015)</w:t>
+              <w:t>[3]</w:t>
             </w:r>
           </w:fldSimple>
         </w:sdtContent>
@@ -489,7 +489,7 @@
               <w:rPr>
                 <w:noProof/>
               </w:rPr>
-              <w:t>(Hemalatha, Vaidehi and Lakshmi 2015)</w:t>
+              <w:t>[4]</w:t>
             </w:r>
           </w:fldSimple>
         </w:sdtContent>
@@ -714,7 +714,7 @@
               <w:rPr>
                 <w:noProof/>
               </w:rPr>
-              <w:t>(Wu, Chem and Chang 2011)</w:t>
+              <w:t>[5]</w:t>
             </w:r>
           </w:fldSimple>
         </w:sdtContent>
@@ -769,7 +769,7 @@
               <w:rPr>
                 <w:noProof/>
               </w:rPr>
-              <w:t>(Weng 2011)</w:t>
+              <w:t>[6]</w:t>
             </w:r>
           </w:fldSimple>
         </w:sdtContent>
@@ -952,7 +952,7 @@
               <w:rPr>
                 <w:noProof/>
               </w:rPr>
-              <w:t>(Yu, Sheikholeslami and Zhang 2002)</w:t>
+              <w:t>[7]</w:t>
             </w:r>
           </w:fldSimple>
         </w:sdtContent>
@@ -1055,7 +1055,7 @@
               <w:rPr>
                 <w:noProof/>
               </w:rPr>
-              <w:t>(Adda, et al. 2012)</w:t>
+              <w:t>[8]</w:t>
             </w:r>
           </w:fldSimple>
         </w:sdtContent>
@@ -1183,8 +1183,219 @@
       </w:r>
     </w:p>
     <w:p>
-      <w:r>
-        <w:t>Mostly distance-based? What is distance here?</w:t>
+      <w:sdt>
+        <w:sdtPr>
+          <w:id w:val="137843284"/>
+          <w:citation/>
+        </w:sdtPr>
+        <w:sdtContent>
+          <w:fldSimple w:instr=" CITATION Lin11 \l 4105 ">
+            <w:r>
+              <w:rPr>
+                <w:noProof/>
+              </w:rPr>
+              <w:t>[9]</w:t>
+            </w:r>
+          </w:fldSimple>
+        </w:sdtContent>
+      </w:sdt>
+    </w:p>
+    <w:p>
+      <w:pPr>
+        <w:pStyle w:val="ListParagraph"/>
+        <w:numPr>
+          <w:ilvl w:val="0"/>
+          <w:numId w:val="9"/>
+        </w:numPr>
+      </w:pPr>
+      <w:r>
+        <w:t>“Mining association rules is a very important problem in the data mining field. It consists of identifying the frequent itemsets, and then forming conditional implication rules among them. This information is useful in improving the quality of many business decision-making processes, such as customer purchasing behavior analysis, cross-marketing and catalog design.” (5154)</w:t>
+      </w:r>
+    </w:p>
+    <w:p>
+      <w:pPr>
+        <w:pStyle w:val="ListParagraph"/>
+        <w:numPr>
+          <w:ilvl w:val="0"/>
+          <w:numId w:val="9"/>
+        </w:numPr>
+      </w:pPr>
+      <w:r>
+        <w:t>Gives a good definition of confidence</w:t>
+      </w:r>
+    </w:p>
+    <w:p>
+      <w:pPr>
+        <w:pStyle w:val="ListParagraph"/>
+        <w:numPr>
+          <w:ilvl w:val="0"/>
+          <w:numId w:val="9"/>
+        </w:numPr>
+      </w:pPr>
+      <w:r>
+        <w:t>“Discovering frequent itemsets is the computationally intensive step.” (5154)</w:t>
+      </w:r>
+    </w:p>
+    <w:p>
+      <w:pPr>
+        <w:pStyle w:val="ListParagraph"/>
+        <w:numPr>
+          <w:ilvl w:val="0"/>
+          <w:numId w:val="9"/>
+        </w:numPr>
+      </w:pPr>
+      <w:r>
+        <w:t>“Agrawal and Srikant (1994) proposed the Apriori algorithm to solve the problem of mining frequent itemsets. Apriori uses a candidate generation method, such that the frequent k-itemset in one iteration can be used to construct candidate (k + 1)-itemsets for the next iteration. Apriori terminates its process when no new candidate itemsets can be generated. DHP, proposed by Park et al. (1997), improves the performance of Apriori. It uses a hash table to filter the infrequent candidate 2-itemsets and employs database trimming to lower the costs of database scanning. However, the aforementioned methods cannot avoid scanning the database many times to verify frequent itemsets”</w:t>
+      </w:r>
+    </w:p>
+    <w:p>
+      <w:pPr>
+        <w:pStyle w:val="ListParagraph"/>
+        <w:numPr>
+          <w:ilvl w:val="0"/>
+          <w:numId w:val="9"/>
+        </w:numPr>
+      </w:pPr>
+      <w:r>
+        <w:t>“Unlike Apriori, the FP-growth information of the transaction database. Without candidate generation, FP-growth uses a recursive divide-and-conquer method and the database projection approach to find the frequent itemsets” (5154-5155)</w:t>
+      </w:r>
+    </w:p>
+    <w:p>
+      <w:pPr>
+        <w:pStyle w:val="ListParagraph"/>
+        <w:numPr>
+          <w:ilvl w:val="0"/>
+          <w:numId w:val="9"/>
+        </w:numPr>
+      </w:pPr>
+      <w:r>
+        <w:t>“In this paper, we propose the IFP-growth (Improved FP-growth) algorithm to improve the performance of FP-growth. First, the IFPgrowth employs an address-table structure to lower the complexity of mapping frequent 1-itemsets in an FP-tree. Second, it uses a hybrid FP-tree mining method to reduce the need for rebuilding conditional FP-trees. Memory space can be saved and the cost of re-constructing conditional FP-trees can be reduced. We also present experimental results, and compare our methods to several existing algorithms, including FP-growth and nonordfp. Simulation results show that IFP-growth mines frequent itemsets efficiently with less memory space requirement. Under various minimum supports, IFP-growth can outperform FP-growth and nonordfp in execution time”</w:t>
+      </w:r>
+    </w:p>
+    <w:p>
+      <w:pPr>
+        <w:pStyle w:val="ListParagraph"/>
+        <w:numPr>
+          <w:ilvl w:val="0"/>
+          <w:numId w:val="9"/>
+        </w:numPr>
+      </w:pPr>
+      <w:r>
+        <w:t>Turned out to be far faster than the FP-growth algorithm</w:t>
+      </w:r>
+    </w:p>
+    <w:p>
+      <w:sdt>
+        <w:sdtPr>
+          <w:id w:val="137843340"/>
+          <w:citation/>
+        </w:sdtPr>
+        <w:sdtContent>
+          <w:fldSimple w:instr=" CITATION Cag14 \l 4105 ">
+            <w:r>
+              <w:rPr>
+                <w:noProof/>
+              </w:rPr>
+              <w:t>[10]</w:t>
+            </w:r>
+          </w:fldSimple>
+        </w:sdtContent>
+      </w:sdt>
+    </w:p>
+    <w:p>
+      <w:pPr>
+        <w:pStyle w:val="ListParagraph"/>
+        <w:numPr>
+          <w:ilvl w:val="0"/>
+          <w:numId w:val="10"/>
+        </w:numPr>
+      </w:pPr>
+      <w:r>
+        <w:t>“Itemset mining is an exploratory data mining technique widely used for discovering valuable correlations among data. The first attempt to perform itemset mining was focused on discovering frequent itemsets, i.e., patterns whose observed frequency of occurrence in the source data (the support) is above a given threshold. Frequent itemsets find application in a number of real-life contexts. However, many traditional approaches ignore the influence/interest of each item/transaction within the analyzed data. To allow treating items/transactions differently based on their relevance in the frequent itemset mining process, the notion of weighted itemset has also been introduced. A weight is associated with each data item and characterizes its local significance within each transaction.”</w:t>
+      </w:r>
+    </w:p>
+    <w:p>
+      <w:pPr>
+        <w:pStyle w:val="ListParagraph"/>
+        <w:numPr>
+          <w:ilvl w:val="0"/>
+          <w:numId w:val="10"/>
+        </w:numPr>
+      </w:pPr>
+      <w:r>
+        <w:t>“In recent years, the attention of the research community has also been focused on the infrequent itemset mining problem, i.e., discovering itemsets whose frequency of occurrence in the analyzed data is less than or equal to a maximum threshold.”</w:t>
+      </w:r>
+    </w:p>
+    <w:p>
+      <w:pPr>
+        <w:pStyle w:val="ListParagraph"/>
+        <w:numPr>
+          <w:ilvl w:val="1"/>
+          <w:numId w:val="10"/>
+        </w:numPr>
+      </w:pPr>
+      <w:r>
+        <w:t>Good for me</w:t>
+      </w:r>
+    </w:p>
+    <w:p>
+      <w:pPr>
+        <w:pStyle w:val="ListParagraph"/>
+        <w:numPr>
+          <w:ilvl w:val="1"/>
+          <w:numId w:val="10"/>
+        </w:numPr>
+      </w:pPr>
+      <w:r>
+        <w:t>Contradicts what I’ve said previously, but that’s okay by me</w:t>
+      </w:r>
+    </w:p>
+    <w:p>
+      <w:pPr>
+        <w:pStyle w:val="ListParagraph"/>
+        <w:numPr>
+          <w:ilvl w:val="0"/>
+          <w:numId w:val="10"/>
+        </w:numPr>
+      </w:pPr>
+      <w:r>
+        <w:t>“Infrequent itemset discovery is applicable to data coming from different real-life application contexts such as (i) statistical disclosure risk assessment from census data and (ii) fraud detection [7], [8], [9]. However, traditional infrequent itemset mining algorithms still suffer from their inability to take local item interestingness into account during the mining phase”</w:t>
+      </w:r>
+    </w:p>
+    <w:p>
+      <w:pPr>
+        <w:pStyle w:val="ListParagraph"/>
+        <w:numPr>
+          <w:ilvl w:val="1"/>
+          <w:numId w:val="10"/>
+        </w:numPr>
+      </w:pPr>
+      <w:r>
+        <w:t>Touched on this with closed itemsets</w:t>
+      </w:r>
+    </w:p>
+    <w:p>
+      <w:pPr>
+        <w:pStyle w:val="ListParagraph"/>
+        <w:numPr>
+          <w:ilvl w:val="0"/>
+          <w:numId w:val="10"/>
+        </w:numPr>
+      </w:pPr>
+      <w:r>
+        <w:t>“As future work, we plan to integrate the proposed approach in an advanced decision-making system that supports domain expert’s targeted actions based on the characteristics of the discovered IWIs. Furthermore, the application of different aggregation functions besides minimum and maximum will be studied”</w:t>
+      </w:r>
+    </w:p>
+    <w:p>
+      <w:pPr>
+        <w:pStyle w:val="ListParagraph"/>
+        <w:numPr>
+          <w:ilvl w:val="0"/>
+          <w:numId w:val="10"/>
+        </w:numPr>
+      </w:pPr>
+      <w:r>
+        <w:t>Need to spend some more time on this one, seems similar to what I’m proposing to do</w:t>
       </w:r>
     </w:p>
     <w:p/>
@@ -1222,10 +1433,8 @@
           <w:sdtContent>
             <w:p>
               <w:pPr>
-                <w:pStyle w:val="Bibliography"/>
                 <w:rPr>
                   <w:noProof/>
-                  <w:lang w:val="en-US"/>
                 </w:rPr>
               </w:pPr>
               <w:r>
@@ -1237,257 +1446,716 @@
               <w:r>
                 <w:fldChar w:fldCharType="separate"/>
               </w:r>
-              <w:r>
-                <w:rPr>
-                  <w:noProof/>
-                  <w:lang w:val="en-US"/>
-                </w:rPr>
-                <w:t xml:space="preserve">Adda, Mehdi, Lei Wu, Sharon White, and Yi Feng. "Pattern Detection with Rare Itemset Mining." </w:t>
-              </w:r>
-              <w:r>
-                <w:rPr>
-                  <w:i/>
-                  <w:iCs/>
-                  <w:noProof/>
-                  <w:lang w:val="en-US"/>
-                </w:rPr>
-                <w:t>International Journal on Soft Computing, Artificial Intelligence and Applications</w:t>
-              </w:r>
-              <w:r>
-                <w:rPr>
-                  <w:noProof/>
-                  <w:lang w:val="en-US"/>
-                </w:rPr>
-                <w:t xml:space="preserve"> (Cornell University Library) 1, no. 1 (August 2012): 1-17.</w:t>
-              </w:r>
             </w:p>
+            <w:tbl>
+              <w:tblPr>
+                <w:tblW w:w="5000" w:type="pct"/>
+                <w:tblCellSpacing w:w="15" w:type="dxa"/>
+                <w:tblCellMar>
+                  <w:top w:w="15" w:type="dxa"/>
+                  <w:left w:w="15" w:type="dxa"/>
+                  <w:bottom w:w="15" w:type="dxa"/>
+                  <w:right w:w="15" w:type="dxa"/>
+                </w:tblCellMar>
+                <w:tblLook w:val="04A0"/>
+              </w:tblPr>
+              <w:tblGrid>
+                <w:gridCol w:w="433"/>
+                <w:gridCol w:w="9017"/>
+              </w:tblGrid>
+              <w:tr>
+                <w:trPr>
+                  <w:divId w:val="1243832415"/>
+                  <w:tblCellSpacing w:w="15" w:type="dxa"/>
+                </w:trPr>
+                <w:tc>
+                  <w:tcPr>
+                    <w:tcW w:w="50" w:type="pct"/>
+                    <w:hideMark/>
+                  </w:tcPr>
+                  <w:p>
+                    <w:pPr>
+                      <w:pStyle w:val="Bibliography"/>
+                      <w:rPr>
+                        <w:rFonts w:eastAsiaTheme="minorEastAsia"/>
+                        <w:noProof/>
+                        <w:lang w:val="en-US"/>
+                      </w:rPr>
+                    </w:pPr>
+                    <w:r>
+                      <w:rPr>
+                        <w:noProof/>
+                        <w:lang w:val="en-US"/>
+                      </w:rPr>
+                      <w:t xml:space="preserve">[1] </w:t>
+                    </w:r>
+                  </w:p>
+                </w:tc>
+                <w:tc>
+                  <w:tcPr>
+                    <w:tcW w:w="0" w:type="auto"/>
+                    <w:hideMark/>
+                  </w:tcPr>
+                  <w:p>
+                    <w:pPr>
+                      <w:pStyle w:val="Bibliography"/>
+                      <w:rPr>
+                        <w:rFonts w:eastAsiaTheme="minorEastAsia"/>
+                        <w:noProof/>
+                        <w:lang w:val="en-US"/>
+                      </w:rPr>
+                    </w:pPr>
+                    <w:r>
+                      <w:rPr>
+                        <w:noProof/>
+                        <w:lang w:val="en-US"/>
+                      </w:rPr>
+                      <w:t xml:space="preserve">S. Bhattacharyya, S. Jha, K. Tharakunnel and J. C. Westland, "Data mining for credit card fraud: A comparative study," </w:t>
+                    </w:r>
+                    <w:r>
+                      <w:rPr>
+                        <w:i/>
+                        <w:iCs/>
+                        <w:noProof/>
+                        <w:lang w:val="en-US"/>
+                      </w:rPr>
+                      <w:t xml:space="preserve">Elsevier, </w:t>
+                    </w:r>
+                    <w:r>
+                      <w:rPr>
+                        <w:noProof/>
+                        <w:lang w:val="en-US"/>
+                      </w:rPr>
+                      <w:t xml:space="preserve">vol. 50, no. 3, pp. 602-613, February 2011. </w:t>
+                    </w:r>
+                  </w:p>
+                </w:tc>
+              </w:tr>
+              <w:tr>
+                <w:trPr>
+                  <w:divId w:val="1243832415"/>
+                  <w:tblCellSpacing w:w="15" w:type="dxa"/>
+                </w:trPr>
+                <w:tc>
+                  <w:tcPr>
+                    <w:tcW w:w="50" w:type="pct"/>
+                    <w:hideMark/>
+                  </w:tcPr>
+                  <w:p>
+                    <w:pPr>
+                      <w:pStyle w:val="Bibliography"/>
+                      <w:rPr>
+                        <w:rFonts w:eastAsiaTheme="minorEastAsia"/>
+                        <w:noProof/>
+                        <w:lang w:val="en-US"/>
+                      </w:rPr>
+                    </w:pPr>
+                    <w:r>
+                      <w:rPr>
+                        <w:noProof/>
+                        <w:lang w:val="en-US"/>
+                      </w:rPr>
+                      <w:t xml:space="preserve">[2] </w:t>
+                    </w:r>
+                  </w:p>
+                </w:tc>
+                <w:tc>
+                  <w:tcPr>
+                    <w:tcW w:w="0" w:type="auto"/>
+                    <w:hideMark/>
+                  </w:tcPr>
+                  <w:p>
+                    <w:pPr>
+                      <w:pStyle w:val="Bibliography"/>
+                      <w:rPr>
+                        <w:rFonts w:eastAsiaTheme="minorEastAsia"/>
+                        <w:noProof/>
+                        <w:lang w:val="en-US"/>
+                      </w:rPr>
+                    </w:pPr>
+                    <w:r>
+                      <w:rPr>
+                        <w:noProof/>
+                        <w:lang w:val="en-US"/>
+                      </w:rPr>
+                      <w:t xml:space="preserve">R. S. Debreceny and G. L. Gray, "Data mining journal entries for fraud detection: An exploratory study," </w:t>
+                    </w:r>
+                    <w:r>
+                      <w:rPr>
+                        <w:i/>
+                        <w:iCs/>
+                        <w:noProof/>
+                        <w:lang w:val="en-US"/>
+                      </w:rPr>
+                      <w:t xml:space="preserve">International Journal of Accounting Information Systems, </w:t>
+                    </w:r>
+                    <w:r>
+                      <w:rPr>
+                        <w:noProof/>
+                        <w:lang w:val="en-US"/>
+                      </w:rPr>
+                      <w:t xml:space="preserve">vol. 11, no. 3, pp. 157-181, September 2010. </w:t>
+                    </w:r>
+                  </w:p>
+                </w:tc>
+              </w:tr>
+              <w:tr>
+                <w:trPr>
+                  <w:divId w:val="1243832415"/>
+                  <w:tblCellSpacing w:w="15" w:type="dxa"/>
+                </w:trPr>
+                <w:tc>
+                  <w:tcPr>
+                    <w:tcW w:w="50" w:type="pct"/>
+                    <w:hideMark/>
+                  </w:tcPr>
+                  <w:p>
+                    <w:pPr>
+                      <w:pStyle w:val="Bibliography"/>
+                      <w:rPr>
+                        <w:rFonts w:eastAsiaTheme="minorEastAsia"/>
+                        <w:noProof/>
+                        <w:lang w:val="en-US"/>
+                      </w:rPr>
+                    </w:pPr>
+                    <w:r>
+                      <w:rPr>
+                        <w:noProof/>
+                        <w:lang w:val="en-US"/>
+                      </w:rPr>
+                      <w:t xml:space="preserve">[3] </w:t>
+                    </w:r>
+                  </w:p>
+                </w:tc>
+                <w:tc>
+                  <w:tcPr>
+                    <w:tcW w:w="0" w:type="auto"/>
+                    <w:hideMark/>
+                  </w:tcPr>
+                  <w:p>
+                    <w:pPr>
+                      <w:pStyle w:val="Bibliography"/>
+                      <w:rPr>
+                        <w:rFonts w:eastAsiaTheme="minorEastAsia"/>
+                        <w:noProof/>
+                        <w:lang w:val="en-US"/>
+                      </w:rPr>
+                    </w:pPr>
+                    <w:r>
+                      <w:rPr>
+                        <w:noProof/>
+                        <w:lang w:val="en-US"/>
+                      </w:rPr>
+                      <w:t xml:space="preserve">S. Agrawal and J. Agrawal, "Survey on Anomaly Detection using Data Mining Techniques," </w:t>
+                    </w:r>
+                    <w:r>
+                      <w:rPr>
+                        <w:i/>
+                        <w:iCs/>
+                        <w:noProof/>
+                        <w:lang w:val="en-US"/>
+                      </w:rPr>
+                      <w:t xml:space="preserve">Procedia Computer Science, </w:t>
+                    </w:r>
+                    <w:r>
+                      <w:rPr>
+                        <w:noProof/>
+                        <w:lang w:val="en-US"/>
+                      </w:rPr>
+                      <w:t xml:space="preserve">vol. 60, pp. 708-713, 2015. </w:t>
+                    </w:r>
+                  </w:p>
+                </w:tc>
+              </w:tr>
+              <w:tr>
+                <w:trPr>
+                  <w:divId w:val="1243832415"/>
+                  <w:tblCellSpacing w:w="15" w:type="dxa"/>
+                </w:trPr>
+                <w:tc>
+                  <w:tcPr>
+                    <w:tcW w:w="50" w:type="pct"/>
+                    <w:hideMark/>
+                  </w:tcPr>
+                  <w:p>
+                    <w:pPr>
+                      <w:pStyle w:val="Bibliography"/>
+                      <w:rPr>
+                        <w:rFonts w:eastAsiaTheme="minorEastAsia"/>
+                        <w:noProof/>
+                        <w:lang w:val="en-US"/>
+                      </w:rPr>
+                    </w:pPr>
+                    <w:r>
+                      <w:rPr>
+                        <w:noProof/>
+                        <w:lang w:val="en-US"/>
+                      </w:rPr>
+                      <w:lastRenderedPageBreak/>
+                      <w:t xml:space="preserve">[4] </w:t>
+                    </w:r>
+                  </w:p>
+                </w:tc>
+                <w:tc>
+                  <w:tcPr>
+                    <w:tcW w:w="0" w:type="auto"/>
+                    <w:hideMark/>
+                  </w:tcPr>
+                  <w:p>
+                    <w:pPr>
+                      <w:pStyle w:val="Bibliography"/>
+                      <w:rPr>
+                        <w:rFonts w:eastAsiaTheme="minorEastAsia"/>
+                        <w:noProof/>
+                        <w:lang w:val="en-US"/>
+                      </w:rPr>
+                    </w:pPr>
+                    <w:r>
+                      <w:rPr>
+                        <w:noProof/>
+                        <w:lang w:val="en-US"/>
+                      </w:rPr>
+                      <w:t xml:space="preserve">C. S. Hemalatha, V. Vaidehi and R. Lakshmi, "Minimal infrequent pattern based approach for mining outliers in data streams," </w:t>
+                    </w:r>
+                    <w:r>
+                      <w:rPr>
+                        <w:i/>
+                        <w:iCs/>
+                        <w:noProof/>
+                        <w:lang w:val="en-US"/>
+                      </w:rPr>
+                      <w:t xml:space="preserve">Expert Systems with Applications, </w:t>
+                    </w:r>
+                    <w:r>
+                      <w:rPr>
+                        <w:noProof/>
+                        <w:lang w:val="en-US"/>
+                      </w:rPr>
+                      <w:t xml:space="preserve">vol. 42, no. 4, pp. 1998-2012, March 2015. </w:t>
+                    </w:r>
+                  </w:p>
+                </w:tc>
+              </w:tr>
+              <w:tr>
+                <w:trPr>
+                  <w:divId w:val="1243832415"/>
+                  <w:tblCellSpacing w:w="15" w:type="dxa"/>
+                </w:trPr>
+                <w:tc>
+                  <w:tcPr>
+                    <w:tcW w:w="50" w:type="pct"/>
+                    <w:hideMark/>
+                  </w:tcPr>
+                  <w:p>
+                    <w:pPr>
+                      <w:pStyle w:val="Bibliography"/>
+                      <w:rPr>
+                        <w:rFonts w:eastAsiaTheme="minorEastAsia"/>
+                        <w:noProof/>
+                        <w:lang w:val="en-US"/>
+                      </w:rPr>
+                    </w:pPr>
+                    <w:r>
+                      <w:rPr>
+                        <w:noProof/>
+                        <w:lang w:val="en-US"/>
+                      </w:rPr>
+                      <w:t xml:space="preserve">[5] </w:t>
+                    </w:r>
+                  </w:p>
+                </w:tc>
+                <w:tc>
+                  <w:tcPr>
+                    <w:tcW w:w="0" w:type="auto"/>
+                    <w:hideMark/>
+                  </w:tcPr>
+                  <w:p>
+                    <w:pPr>
+                      <w:pStyle w:val="Bibliography"/>
+                      <w:rPr>
+                        <w:rFonts w:eastAsiaTheme="minorEastAsia"/>
+                        <w:noProof/>
+                        <w:lang w:val="en-US"/>
+                      </w:rPr>
+                    </w:pPr>
+                    <w:r>
+                      <w:rPr>
+                        <w:noProof/>
+                        <w:lang w:val="en-US"/>
+                      </w:rPr>
+                      <w:t xml:space="preserve">Y.-Y. Wu, Y.-L. Chem and R.-I. Chang, "Mining negative generalized knowledge from relational databases," </w:t>
+                    </w:r>
+                    <w:r>
+                      <w:rPr>
+                        <w:i/>
+                        <w:iCs/>
+                        <w:noProof/>
+                        <w:lang w:val="en-US"/>
+                      </w:rPr>
+                      <w:t xml:space="preserve">Knowledge-Based Systems, </w:t>
+                    </w:r>
+                    <w:r>
+                      <w:rPr>
+                        <w:noProof/>
+                        <w:lang w:val="en-US"/>
+                      </w:rPr>
+                      <w:t xml:space="preserve">vol. 24, no. 1, pp. 134-145, February 2011. </w:t>
+                    </w:r>
+                  </w:p>
+                </w:tc>
+              </w:tr>
+              <w:tr>
+                <w:trPr>
+                  <w:divId w:val="1243832415"/>
+                  <w:tblCellSpacing w:w="15" w:type="dxa"/>
+                </w:trPr>
+                <w:tc>
+                  <w:tcPr>
+                    <w:tcW w:w="50" w:type="pct"/>
+                    <w:hideMark/>
+                  </w:tcPr>
+                  <w:p>
+                    <w:pPr>
+                      <w:pStyle w:val="Bibliography"/>
+                      <w:rPr>
+                        <w:rFonts w:eastAsiaTheme="minorEastAsia"/>
+                        <w:noProof/>
+                        <w:lang w:val="en-US"/>
+                      </w:rPr>
+                    </w:pPr>
+                    <w:r>
+                      <w:rPr>
+                        <w:noProof/>
+                        <w:lang w:val="en-US"/>
+                      </w:rPr>
+                      <w:t xml:space="preserve">[6] </w:t>
+                    </w:r>
+                  </w:p>
+                </w:tc>
+                <w:tc>
+                  <w:tcPr>
+                    <w:tcW w:w="0" w:type="auto"/>
+                    <w:hideMark/>
+                  </w:tcPr>
+                  <w:p>
+                    <w:pPr>
+                      <w:pStyle w:val="Bibliography"/>
+                      <w:rPr>
+                        <w:rFonts w:eastAsiaTheme="minorEastAsia"/>
+                        <w:noProof/>
+                        <w:lang w:val="en-US"/>
+                      </w:rPr>
+                    </w:pPr>
+                    <w:r>
+                      <w:rPr>
+                        <w:noProof/>
+                        <w:lang w:val="en-US"/>
+                      </w:rPr>
+                      <w:t xml:space="preserve">C.-H. Weng, "Mining fuzzy specific rare itemsets for education data," </w:t>
+                    </w:r>
+                    <w:r>
+                      <w:rPr>
+                        <w:i/>
+                        <w:iCs/>
+                        <w:noProof/>
+                        <w:lang w:val="en-US"/>
+                      </w:rPr>
+                      <w:t xml:space="preserve">Knowledge-Based Systems, </w:t>
+                    </w:r>
+                    <w:r>
+                      <w:rPr>
+                        <w:noProof/>
+                        <w:lang w:val="en-US"/>
+                      </w:rPr>
+                      <w:t xml:space="preserve">vol. 24, no. 5, pp. 697-708, July 2011. </w:t>
+                    </w:r>
+                  </w:p>
+                </w:tc>
+              </w:tr>
+              <w:tr>
+                <w:trPr>
+                  <w:divId w:val="1243832415"/>
+                  <w:tblCellSpacing w:w="15" w:type="dxa"/>
+                </w:trPr>
+                <w:tc>
+                  <w:tcPr>
+                    <w:tcW w:w="50" w:type="pct"/>
+                    <w:hideMark/>
+                  </w:tcPr>
+                  <w:p>
+                    <w:pPr>
+                      <w:pStyle w:val="Bibliography"/>
+                      <w:rPr>
+                        <w:rFonts w:eastAsiaTheme="minorEastAsia"/>
+                        <w:noProof/>
+                        <w:lang w:val="en-US"/>
+                      </w:rPr>
+                    </w:pPr>
+                    <w:r>
+                      <w:rPr>
+                        <w:noProof/>
+                        <w:lang w:val="en-US"/>
+                      </w:rPr>
+                      <w:t xml:space="preserve">[7] </w:t>
+                    </w:r>
+                  </w:p>
+                </w:tc>
+                <w:tc>
+                  <w:tcPr>
+                    <w:tcW w:w="0" w:type="auto"/>
+                    <w:hideMark/>
+                  </w:tcPr>
+                  <w:p>
+                    <w:pPr>
+                      <w:pStyle w:val="Bibliography"/>
+                      <w:rPr>
+                        <w:rFonts w:eastAsiaTheme="minorEastAsia"/>
+                        <w:noProof/>
+                        <w:lang w:val="en-US"/>
+                      </w:rPr>
+                    </w:pPr>
+                    <w:r>
+                      <w:rPr>
+                        <w:noProof/>
+                        <w:lang w:val="en-US"/>
+                      </w:rPr>
+                      <w:t xml:space="preserve">D. Yu, G. Sheikholeslami and A. Zhang, "Finding Outliers in Very Large Datasets," </w:t>
+                    </w:r>
+                    <w:r>
+                      <w:rPr>
+                        <w:i/>
+                        <w:iCs/>
+                        <w:noProof/>
+                        <w:lang w:val="en-US"/>
+                      </w:rPr>
+                      <w:t xml:space="preserve">Knowledge and Information Systems, </w:t>
+                    </w:r>
+                    <w:r>
+                      <w:rPr>
+                        <w:noProof/>
+                        <w:lang w:val="en-US"/>
+                      </w:rPr>
+                      <w:t xml:space="preserve">vol. 4, pp. 387-412, 2002. </w:t>
+                    </w:r>
+                  </w:p>
+                </w:tc>
+              </w:tr>
+              <w:tr>
+                <w:trPr>
+                  <w:divId w:val="1243832415"/>
+                  <w:tblCellSpacing w:w="15" w:type="dxa"/>
+                </w:trPr>
+                <w:tc>
+                  <w:tcPr>
+                    <w:tcW w:w="50" w:type="pct"/>
+                    <w:hideMark/>
+                  </w:tcPr>
+                  <w:p>
+                    <w:pPr>
+                      <w:pStyle w:val="Bibliography"/>
+                      <w:rPr>
+                        <w:rFonts w:eastAsiaTheme="minorEastAsia"/>
+                        <w:noProof/>
+                        <w:lang w:val="en-US"/>
+                      </w:rPr>
+                    </w:pPr>
+                    <w:r>
+                      <w:rPr>
+                        <w:noProof/>
+                        <w:lang w:val="en-US"/>
+                      </w:rPr>
+                      <w:t xml:space="preserve">[8] </w:t>
+                    </w:r>
+                  </w:p>
+                </w:tc>
+                <w:tc>
+                  <w:tcPr>
+                    <w:tcW w:w="0" w:type="auto"/>
+                    <w:hideMark/>
+                  </w:tcPr>
+                  <w:p>
+                    <w:pPr>
+                      <w:pStyle w:val="Bibliography"/>
+                      <w:rPr>
+                        <w:rFonts w:eastAsiaTheme="minorEastAsia"/>
+                        <w:noProof/>
+                        <w:lang w:val="en-US"/>
+                      </w:rPr>
+                    </w:pPr>
+                    <w:r>
+                      <w:rPr>
+                        <w:noProof/>
+                        <w:lang w:val="en-US"/>
+                      </w:rPr>
+                      <w:t xml:space="preserve">M. Adda, L. Wu, S. White and Y. Feng, "Pattern Detection with Rare Itemset Mining," </w:t>
+                    </w:r>
+                    <w:r>
+                      <w:rPr>
+                        <w:i/>
+                        <w:iCs/>
+                        <w:noProof/>
+                        <w:lang w:val="en-US"/>
+                      </w:rPr>
+                      <w:t xml:space="preserve">International Journal on Soft Computing, Artificial Intelligence and Applications, </w:t>
+                    </w:r>
+                    <w:r>
+                      <w:rPr>
+                        <w:noProof/>
+                        <w:lang w:val="en-US"/>
+                      </w:rPr>
+                      <w:t xml:space="preserve">vol. 1, no. 1, pp. 1-17, August 2012. </w:t>
+                    </w:r>
+                  </w:p>
+                </w:tc>
+              </w:tr>
+              <w:tr>
+                <w:trPr>
+                  <w:divId w:val="1243832415"/>
+                  <w:tblCellSpacing w:w="15" w:type="dxa"/>
+                </w:trPr>
+                <w:tc>
+                  <w:tcPr>
+                    <w:tcW w:w="50" w:type="pct"/>
+                    <w:hideMark/>
+                  </w:tcPr>
+                  <w:p>
+                    <w:pPr>
+                      <w:pStyle w:val="Bibliography"/>
+                      <w:rPr>
+                        <w:rFonts w:eastAsiaTheme="minorEastAsia"/>
+                        <w:noProof/>
+                        <w:lang w:val="en-US"/>
+                      </w:rPr>
+                    </w:pPr>
+                    <w:r>
+                      <w:rPr>
+                        <w:noProof/>
+                        <w:lang w:val="en-US"/>
+                      </w:rPr>
+                      <w:t xml:space="preserve">[9] </w:t>
+                    </w:r>
+                  </w:p>
+                </w:tc>
+                <w:tc>
+                  <w:tcPr>
+                    <w:tcW w:w="0" w:type="auto"/>
+                    <w:hideMark/>
+                  </w:tcPr>
+                  <w:p>
+                    <w:pPr>
+                      <w:pStyle w:val="Bibliography"/>
+                      <w:rPr>
+                        <w:rFonts w:eastAsiaTheme="minorEastAsia"/>
+                        <w:noProof/>
+                        <w:lang w:val="en-US"/>
+                      </w:rPr>
+                    </w:pPr>
+                    <w:r>
+                      <w:rPr>
+                        <w:noProof/>
+                        <w:lang w:val="en-US"/>
+                      </w:rPr>
+                      <w:t xml:space="preserve">K.-C. Lin, I.-E. Liao and Z.-S. Chen, "An improved frequent pattern growth method for mininig association rules," </w:t>
+                    </w:r>
+                    <w:r>
+                      <w:rPr>
+                        <w:i/>
+                        <w:iCs/>
+                        <w:noProof/>
+                        <w:lang w:val="en-US"/>
+                      </w:rPr>
+                      <w:t xml:space="preserve">Expert Systems with Applications, </w:t>
+                    </w:r>
+                    <w:r>
+                      <w:rPr>
+                        <w:noProof/>
+                        <w:lang w:val="en-US"/>
+                      </w:rPr>
+                      <w:t xml:space="preserve">vol. 38, no. 5, pp. 5154-5161, May 2011. </w:t>
+                    </w:r>
+                  </w:p>
+                </w:tc>
+              </w:tr>
+              <w:tr>
+                <w:trPr>
+                  <w:divId w:val="1243832415"/>
+                  <w:tblCellSpacing w:w="15" w:type="dxa"/>
+                </w:trPr>
+                <w:tc>
+                  <w:tcPr>
+                    <w:tcW w:w="50" w:type="pct"/>
+                    <w:hideMark/>
+                  </w:tcPr>
+                  <w:p>
+                    <w:pPr>
+                      <w:pStyle w:val="Bibliography"/>
+                      <w:rPr>
+                        <w:rFonts w:eastAsiaTheme="minorEastAsia"/>
+                        <w:noProof/>
+                        <w:lang w:val="en-US"/>
+                      </w:rPr>
+                    </w:pPr>
+                    <w:r>
+                      <w:rPr>
+                        <w:noProof/>
+                        <w:lang w:val="en-US"/>
+                      </w:rPr>
+                      <w:t xml:space="preserve">[10] </w:t>
+                    </w:r>
+                  </w:p>
+                </w:tc>
+                <w:tc>
+                  <w:tcPr>
+                    <w:tcW w:w="0" w:type="auto"/>
+                    <w:hideMark/>
+                  </w:tcPr>
+                  <w:p>
+                    <w:pPr>
+                      <w:pStyle w:val="Bibliography"/>
+                      <w:rPr>
+                        <w:rFonts w:eastAsiaTheme="minorEastAsia"/>
+                        <w:noProof/>
+                        <w:lang w:val="en-US"/>
+                      </w:rPr>
+                    </w:pPr>
+                    <w:r>
+                      <w:rPr>
+                        <w:noProof/>
+                        <w:lang w:val="en-US"/>
+                      </w:rPr>
+                      <w:t xml:space="preserve">L. Cagliero and P. Garza, "Infrequent Weighted Itemset Mining using Frequent Pattern Growth," </w:t>
+                    </w:r>
+                    <w:r>
+                      <w:rPr>
+                        <w:i/>
+                        <w:iCs/>
+                        <w:noProof/>
+                        <w:lang w:val="en-US"/>
+                      </w:rPr>
+                      <w:t xml:space="preserve">IEEE Transactions on Knowledge and Data Engineering, </w:t>
+                    </w:r>
+                    <w:r>
+                      <w:rPr>
+                        <w:noProof/>
+                        <w:lang w:val="en-US"/>
+                      </w:rPr>
+                      <w:t xml:space="preserve">vol. 26, no. 4, pp. 903-915, April 2014. </w:t>
+                    </w:r>
+                  </w:p>
+                </w:tc>
+              </w:tr>
+            </w:tbl>
             <w:p>
               <w:pPr>
-                <w:pStyle w:val="Bibliography"/>
+                <w:divId w:val="1243832415"/>
                 <w:rPr>
+                  <w:rFonts w:eastAsia="Times New Roman"/>
                   <w:noProof/>
-                  <w:lang w:val="en-US"/>
                 </w:rPr>
               </w:pPr>
-              <w:r>
-                <w:rPr>
-                  <w:noProof/>
-                  <w:lang w:val="en-US"/>
-                </w:rPr>
-                <w:t xml:space="preserve">Agrawal, Shikha, and Jitendra Agrawal. "Survey on Anomaly Detection using Data Mining Techniques." </w:t>
-              </w:r>
-              <w:r>
-                <w:rPr>
-                  <w:i/>
-                  <w:iCs/>
-                  <w:noProof/>
-                  <w:lang w:val="en-US"/>
-                </w:rPr>
-                <w:t>Procedia Computer Science</w:t>
-              </w:r>
-              <w:r>
-                <w:rPr>
-                  <w:noProof/>
-                  <w:lang w:val="en-US"/>
-                </w:rPr>
-                <w:t xml:space="preserve"> (Elsevier) 60 (2015): 708-713.</w:t>
-              </w:r>
-            </w:p>
-            <w:p>
-              <w:pPr>
-                <w:pStyle w:val="Bibliography"/>
-                <w:rPr>
-                  <w:noProof/>
-                  <w:lang w:val="en-US"/>
-                </w:rPr>
-              </w:pPr>
-              <w:r>
-                <w:rPr>
-                  <w:noProof/>
-                  <w:lang w:val="en-US"/>
-                </w:rPr>
-                <w:t xml:space="preserve">Bhattacharyya, Siddhartha, Sanjeev Jha, Kurian Tharakunnel, and J. Christopher Westland. "Data mining for credit card fraud: A comparative study." </w:t>
-              </w:r>
-              <w:r>
-                <w:rPr>
-                  <w:i/>
-                  <w:iCs/>
-                  <w:noProof/>
-                  <w:lang w:val="en-US"/>
-                </w:rPr>
-                <w:t>Elsevier</w:t>
-              </w:r>
-              <w:r>
-                <w:rPr>
-                  <w:noProof/>
-                  <w:lang w:val="en-US"/>
-                </w:rPr>
-                <w:t xml:space="preserve"> (ScienceDirect) 50, no. 3 (February 2011): 602-613.</w:t>
-              </w:r>
-            </w:p>
-            <w:p>
-              <w:pPr>
-                <w:pStyle w:val="Bibliography"/>
-                <w:rPr>
-                  <w:noProof/>
-                  <w:lang w:val="en-US"/>
-                </w:rPr>
-              </w:pPr>
-              <w:r>
-                <w:rPr>
-                  <w:noProof/>
-                  <w:lang w:val="en-US"/>
-                </w:rPr>
-                <w:t xml:space="preserve">Debreceny, Roger S., and Glen L. Gray. "Data mining journal entries for fraud detection: An exploratory study." </w:t>
-              </w:r>
-              <w:r>
-                <w:rPr>
-                  <w:i/>
-                  <w:iCs/>
-                  <w:noProof/>
-                  <w:lang w:val="en-US"/>
-                </w:rPr>
-                <w:t>International Journal of Accounting Information Systems</w:t>
-              </w:r>
-              <w:r>
-                <w:rPr>
-                  <w:noProof/>
-                  <w:lang w:val="en-US"/>
-                </w:rPr>
-                <w:t xml:space="preserve"> (Elsevier) 11, no. 3 (September 2010): 157-181.</w:t>
-              </w:r>
-            </w:p>
-            <w:p>
-              <w:pPr>
-                <w:pStyle w:val="Bibliography"/>
-                <w:rPr>
-                  <w:noProof/>
-                  <w:lang w:val="en-US"/>
-                </w:rPr>
-              </w:pPr>
-              <w:r>
-                <w:rPr>
-                  <w:noProof/>
-                  <w:lang w:val="en-US"/>
-                </w:rPr>
-                <w:t xml:space="preserve">Hemalatha, C. Sweetlin, V. Vaidehi, and R. Lakshmi. "Minimal infrequent pattern based approach for mining outliers in data streams." </w:t>
-              </w:r>
-              <w:r>
-                <w:rPr>
-                  <w:i/>
-                  <w:iCs/>
-                  <w:noProof/>
-                  <w:lang w:val="en-US"/>
-                </w:rPr>
-                <w:t>Expert Systems with Applications</w:t>
-              </w:r>
-              <w:r>
-                <w:rPr>
-                  <w:noProof/>
-                  <w:lang w:val="en-US"/>
-                </w:rPr>
-                <w:t xml:space="preserve"> (Elsevier) 42, no. 4 (March 2015): 1998-2012.</w:t>
-              </w:r>
-            </w:p>
-            <w:p>
-              <w:pPr>
-                <w:pStyle w:val="Bibliography"/>
-                <w:rPr>
-                  <w:noProof/>
-                  <w:lang w:val="en-US"/>
-                </w:rPr>
-              </w:pPr>
-              <w:r>
-                <w:rPr>
-                  <w:noProof/>
-                  <w:lang w:val="en-US"/>
-                </w:rPr>
-                <w:t xml:space="preserve">Weng, Cheng-Hsiung. "Mining fuzzy specific rare itemsets for education data." </w:t>
-              </w:r>
-              <w:r>
-                <w:rPr>
-                  <w:i/>
-                  <w:iCs/>
-                  <w:noProof/>
-                  <w:lang w:val="en-US"/>
-                </w:rPr>
-                <w:t>Knowledge-Based Systems</w:t>
-              </w:r>
-              <w:r>
-                <w:rPr>
-                  <w:noProof/>
-                  <w:lang w:val="en-US"/>
-                </w:rPr>
-                <w:t xml:space="preserve"> (Elsevier) 24, no. 5 (July 2011): 697-708.</w:t>
-              </w:r>
-            </w:p>
-            <w:p>
-              <w:pPr>
-                <w:pStyle w:val="Bibliography"/>
-                <w:rPr>
-                  <w:noProof/>
-                  <w:lang w:val="en-US"/>
-                </w:rPr>
-              </w:pPr>
-              <w:r>
-                <w:rPr>
-                  <w:noProof/>
-                  <w:lang w:val="en-US"/>
-                </w:rPr>
-                <w:t xml:space="preserve">Wu, Yu-Ying, Yen-Liang Chem, and Ray-I Chang. "Mining negative generalized knowledge from relational databases." </w:t>
-              </w:r>
-              <w:r>
-                <w:rPr>
-                  <w:i/>
-                  <w:iCs/>
-                  <w:noProof/>
-                  <w:lang w:val="en-US"/>
-                </w:rPr>
-                <w:t>Knowledge-Based Systems</w:t>
-              </w:r>
-              <w:r>
-                <w:rPr>
-                  <w:noProof/>
-                  <w:lang w:val="en-US"/>
-                </w:rPr>
-                <w:t xml:space="preserve"> (Elsevier) 24, no. 1 (February 2011): 134-145.</w:t>
-              </w:r>
-            </w:p>
-            <w:p>
-              <w:pPr>
-                <w:pStyle w:val="Bibliography"/>
-                <w:rPr>
-                  <w:noProof/>
-                  <w:lang w:val="en-US"/>
-                </w:rPr>
-              </w:pPr>
-              <w:r>
-                <w:rPr>
-                  <w:noProof/>
-                  <w:lang w:val="en-US"/>
-                </w:rPr>
-                <w:t xml:space="preserve">Yu, Dantong, Gholamhosein Sheikholeslami, and Aidong Zhang. "Finding Outliers in Very Large Datasets." </w:t>
-              </w:r>
-              <w:r>
-                <w:rPr>
-                  <w:i/>
-                  <w:iCs/>
-                  <w:noProof/>
-                  <w:lang w:val="en-US"/>
-                </w:rPr>
-                <w:t>Knowledge and Information Systems</w:t>
-              </w:r>
-              <w:r>
-                <w:rPr>
-                  <w:noProof/>
-                  <w:lang w:val="en-US"/>
-                </w:rPr>
-                <w:t xml:space="preserve"> (Springer-Verlag London Ltd.) 4 (2002): 387-412.</w:t>
-              </w:r>
             </w:p>
             <w:p>
               <w:r>
-                <w:lastRenderedPageBreak/>
                 <w:fldChar w:fldCharType="end"/>
               </w:r>
             </w:p>
@@ -1736,6 +2404,119 @@
     </w:lvl>
   </w:abstractNum>
   <w:abstractNum w:abstractNumId="2">
+    <w:nsid w:val="37C25E22"/>
+    <w:multiLevelType w:val="hybridMultilevel"/>
+    <w:tmpl w:val="23A6FCA0"/>
+    <w:lvl w:ilvl="0" w:tplc="10090001">
+      <w:start w:val="1"/>
+      <w:numFmt w:val="bullet"/>
+      <w:lvlText w:val=""/>
+      <w:lvlJc w:val="left"/>
+      <w:pPr>
+        <w:ind w:left="720" w:hanging="360"/>
+      </w:pPr>
+      <w:rPr>
+        <w:rFonts w:ascii="Symbol" w:hAnsi="Symbol" w:hint="default"/>
+      </w:rPr>
+    </w:lvl>
+    <w:lvl w:ilvl="1" w:tplc="10090003">
+      <w:start w:val="1"/>
+      <w:numFmt w:val="bullet"/>
+      <w:lvlText w:val="o"/>
+      <w:lvlJc w:val="left"/>
+      <w:pPr>
+        <w:ind w:left="1440" w:hanging="360"/>
+      </w:pPr>
+      <w:rPr>
+        <w:rFonts w:ascii="Courier New" w:hAnsi="Courier New" w:cs="Courier New" w:hint="default"/>
+      </w:rPr>
+    </w:lvl>
+    <w:lvl w:ilvl="2" w:tplc="10090005" w:tentative="1">
+      <w:start w:val="1"/>
+      <w:numFmt w:val="bullet"/>
+      <w:lvlText w:val=""/>
+      <w:lvlJc w:val="left"/>
+      <w:pPr>
+        <w:ind w:left="2160" w:hanging="360"/>
+      </w:pPr>
+      <w:rPr>
+        <w:rFonts w:ascii="Wingdings" w:hAnsi="Wingdings" w:hint="default"/>
+      </w:rPr>
+    </w:lvl>
+    <w:lvl w:ilvl="3" w:tplc="10090001" w:tentative="1">
+      <w:start w:val="1"/>
+      <w:numFmt w:val="bullet"/>
+      <w:lvlText w:val=""/>
+      <w:lvlJc w:val="left"/>
+      <w:pPr>
+        <w:ind w:left="2880" w:hanging="360"/>
+      </w:pPr>
+      <w:rPr>
+        <w:rFonts w:ascii="Symbol" w:hAnsi="Symbol" w:hint="default"/>
+      </w:rPr>
+    </w:lvl>
+    <w:lvl w:ilvl="4" w:tplc="10090003" w:tentative="1">
+      <w:start w:val="1"/>
+      <w:numFmt w:val="bullet"/>
+      <w:lvlText w:val="o"/>
+      <w:lvlJc w:val="left"/>
+      <w:pPr>
+        <w:ind w:left="3600" w:hanging="360"/>
+      </w:pPr>
+      <w:rPr>
+        <w:rFonts w:ascii="Courier New" w:hAnsi="Courier New" w:cs="Courier New" w:hint="default"/>
+      </w:rPr>
+    </w:lvl>
+    <w:lvl w:ilvl="5" w:tplc="10090005" w:tentative="1">
+      <w:start w:val="1"/>
+      <w:numFmt w:val="bullet"/>
+      <w:lvlText w:val=""/>
+      <w:lvlJc w:val="left"/>
+      <w:pPr>
+        <w:ind w:left="4320" w:hanging="360"/>
+      </w:pPr>
+      <w:rPr>
+        <w:rFonts w:ascii="Wingdings" w:hAnsi="Wingdings" w:hint="default"/>
+      </w:rPr>
+    </w:lvl>
+    <w:lvl w:ilvl="6" w:tplc="10090001" w:tentative="1">
+      <w:start w:val="1"/>
+      <w:numFmt w:val="bullet"/>
+      <w:lvlText w:val=""/>
+      <w:lvlJc w:val="left"/>
+      <w:pPr>
+        <w:ind w:left="5040" w:hanging="360"/>
+      </w:pPr>
+      <w:rPr>
+        <w:rFonts w:ascii="Symbol" w:hAnsi="Symbol" w:hint="default"/>
+      </w:rPr>
+    </w:lvl>
+    <w:lvl w:ilvl="7" w:tplc="10090003" w:tentative="1">
+      <w:start w:val="1"/>
+      <w:numFmt w:val="bullet"/>
+      <w:lvlText w:val="o"/>
+      <w:lvlJc w:val="left"/>
+      <w:pPr>
+        <w:ind w:left="5760" w:hanging="360"/>
+      </w:pPr>
+      <w:rPr>
+        <w:rFonts w:ascii="Courier New" w:hAnsi="Courier New" w:cs="Courier New" w:hint="default"/>
+      </w:rPr>
+    </w:lvl>
+    <w:lvl w:ilvl="8" w:tplc="10090005" w:tentative="1">
+      <w:start w:val="1"/>
+      <w:numFmt w:val="bullet"/>
+      <w:lvlText w:val=""/>
+      <w:lvlJc w:val="left"/>
+      <w:pPr>
+        <w:ind w:left="6480" w:hanging="360"/>
+      </w:pPr>
+      <w:rPr>
+        <w:rFonts w:ascii="Wingdings" w:hAnsi="Wingdings" w:hint="default"/>
+      </w:rPr>
+    </w:lvl>
+  </w:abstractNum>
+  <w:abstractNum w:abstractNumId="3">
     <w:nsid w:val="436841AC"/>
     <w:multiLevelType w:val="hybridMultilevel"/>
     <w:tmpl w:val="42948330"/>
@@ -1848,7 +2629,7 @@
       </w:rPr>
     </w:lvl>
   </w:abstractNum>
-  <w:abstractNum w:abstractNumId="3">
+  <w:abstractNum w:abstractNumId="4">
     <w:nsid w:val="5D931BA9"/>
     <w:multiLevelType w:val="hybridMultilevel"/>
     <w:tmpl w:val="B70A8728"/>
@@ -1961,7 +2742,7 @@
       </w:rPr>
     </w:lvl>
   </w:abstractNum>
-  <w:abstractNum w:abstractNumId="4">
+  <w:abstractNum w:abstractNumId="5">
     <w:nsid w:val="5DA9637D"/>
     <w:multiLevelType w:val="hybridMultilevel"/>
     <w:tmpl w:val="E9DE6BAC"/>
@@ -2074,7 +2855,7 @@
       </w:rPr>
     </w:lvl>
   </w:abstractNum>
-  <w:abstractNum w:abstractNumId="5">
+  <w:abstractNum w:abstractNumId="6">
     <w:nsid w:val="61B643F8"/>
     <w:multiLevelType w:val="hybridMultilevel"/>
     <w:tmpl w:val="75360AFE"/>
@@ -2187,7 +2968,7 @@
       </w:rPr>
     </w:lvl>
   </w:abstractNum>
-  <w:abstractNum w:abstractNumId="6">
+  <w:abstractNum w:abstractNumId="7">
     <w:nsid w:val="658B50E7"/>
     <w:multiLevelType w:val="hybridMultilevel"/>
     <w:tmpl w:val="DB56244A"/>
@@ -2300,7 +3081,7 @@
       </w:rPr>
     </w:lvl>
   </w:abstractNum>
-  <w:abstractNum w:abstractNumId="7">
+  <w:abstractNum w:abstractNumId="8">
     <w:nsid w:val="70757ECB"/>
     <w:multiLevelType w:val="hybridMultilevel"/>
     <w:tmpl w:val="066CDFDA"/>
@@ -2413,14 +3194,127 @@
       </w:rPr>
     </w:lvl>
   </w:abstractNum>
+  <w:abstractNum w:abstractNumId="9">
+    <w:nsid w:val="7FCE5982"/>
+    <w:multiLevelType w:val="hybridMultilevel"/>
+    <w:tmpl w:val="2DE29798"/>
+    <w:lvl w:ilvl="0" w:tplc="10090001">
+      <w:start w:val="1"/>
+      <w:numFmt w:val="bullet"/>
+      <w:lvlText w:val=""/>
+      <w:lvlJc w:val="left"/>
+      <w:pPr>
+        <w:ind w:left="720" w:hanging="360"/>
+      </w:pPr>
+      <w:rPr>
+        <w:rFonts w:ascii="Symbol" w:hAnsi="Symbol" w:hint="default"/>
+      </w:rPr>
+    </w:lvl>
+    <w:lvl w:ilvl="1" w:tplc="10090003" w:tentative="1">
+      <w:start w:val="1"/>
+      <w:numFmt w:val="bullet"/>
+      <w:lvlText w:val="o"/>
+      <w:lvlJc w:val="left"/>
+      <w:pPr>
+        <w:ind w:left="1440" w:hanging="360"/>
+      </w:pPr>
+      <w:rPr>
+        <w:rFonts w:ascii="Courier New" w:hAnsi="Courier New" w:cs="Courier New" w:hint="default"/>
+      </w:rPr>
+    </w:lvl>
+    <w:lvl w:ilvl="2" w:tplc="10090005" w:tentative="1">
+      <w:start w:val="1"/>
+      <w:numFmt w:val="bullet"/>
+      <w:lvlText w:val=""/>
+      <w:lvlJc w:val="left"/>
+      <w:pPr>
+        <w:ind w:left="2160" w:hanging="360"/>
+      </w:pPr>
+      <w:rPr>
+        <w:rFonts w:ascii="Wingdings" w:hAnsi="Wingdings" w:hint="default"/>
+      </w:rPr>
+    </w:lvl>
+    <w:lvl w:ilvl="3" w:tplc="10090001" w:tentative="1">
+      <w:start w:val="1"/>
+      <w:numFmt w:val="bullet"/>
+      <w:lvlText w:val=""/>
+      <w:lvlJc w:val="left"/>
+      <w:pPr>
+        <w:ind w:left="2880" w:hanging="360"/>
+      </w:pPr>
+      <w:rPr>
+        <w:rFonts w:ascii="Symbol" w:hAnsi="Symbol" w:hint="default"/>
+      </w:rPr>
+    </w:lvl>
+    <w:lvl w:ilvl="4" w:tplc="10090003" w:tentative="1">
+      <w:start w:val="1"/>
+      <w:numFmt w:val="bullet"/>
+      <w:lvlText w:val="o"/>
+      <w:lvlJc w:val="left"/>
+      <w:pPr>
+        <w:ind w:left="3600" w:hanging="360"/>
+      </w:pPr>
+      <w:rPr>
+        <w:rFonts w:ascii="Courier New" w:hAnsi="Courier New" w:cs="Courier New" w:hint="default"/>
+      </w:rPr>
+    </w:lvl>
+    <w:lvl w:ilvl="5" w:tplc="10090005" w:tentative="1">
+      <w:start w:val="1"/>
+      <w:numFmt w:val="bullet"/>
+      <w:lvlText w:val=""/>
+      <w:lvlJc w:val="left"/>
+      <w:pPr>
+        <w:ind w:left="4320" w:hanging="360"/>
+      </w:pPr>
+      <w:rPr>
+        <w:rFonts w:ascii="Wingdings" w:hAnsi="Wingdings" w:hint="default"/>
+      </w:rPr>
+    </w:lvl>
+    <w:lvl w:ilvl="6" w:tplc="10090001" w:tentative="1">
+      <w:start w:val="1"/>
+      <w:numFmt w:val="bullet"/>
+      <w:lvlText w:val=""/>
+      <w:lvlJc w:val="left"/>
+      <w:pPr>
+        <w:ind w:left="5040" w:hanging="360"/>
+      </w:pPr>
+      <w:rPr>
+        <w:rFonts w:ascii="Symbol" w:hAnsi="Symbol" w:hint="default"/>
+      </w:rPr>
+    </w:lvl>
+    <w:lvl w:ilvl="7" w:tplc="10090003" w:tentative="1">
+      <w:start w:val="1"/>
+      <w:numFmt w:val="bullet"/>
+      <w:lvlText w:val="o"/>
+      <w:lvlJc w:val="left"/>
+      <w:pPr>
+        <w:ind w:left="5760" w:hanging="360"/>
+      </w:pPr>
+      <w:rPr>
+        <w:rFonts w:ascii="Courier New" w:hAnsi="Courier New" w:cs="Courier New" w:hint="default"/>
+      </w:rPr>
+    </w:lvl>
+    <w:lvl w:ilvl="8" w:tplc="10090005" w:tentative="1">
+      <w:start w:val="1"/>
+      <w:numFmt w:val="bullet"/>
+      <w:lvlText w:val=""/>
+      <w:lvlJc w:val="left"/>
+      <w:pPr>
+        <w:ind w:left="6480" w:hanging="360"/>
+      </w:pPr>
+      <w:rPr>
+        <w:rFonts w:ascii="Wingdings" w:hAnsi="Wingdings" w:hint="default"/>
+      </w:rPr>
+    </w:lvl>
+  </w:abstractNum>
   <w:num w:numId="1">
-    <w:abstractNumId w:val="5"/>
+    <w:abstractNumId w:val="6"/>
   </w:num>
   <w:num w:numId="2">
-    <w:abstractNumId w:val="3"/>
+    <w:abstractNumId w:val="4"/>
   </w:num>
   <w:num w:numId="3">
-    <w:abstractNumId w:val="7"/>
+    <w:abstractNumId w:val="8"/>
   </w:num>
   <w:num w:numId="4">
     <w:abstractNumId w:val="0"/>
@@ -2429,13 +3323,19 @@
     <w:abstractNumId w:val="1"/>
   </w:num>
   <w:num w:numId="6">
-    <w:abstractNumId w:val="2"/>
+    <w:abstractNumId w:val="3"/>
   </w:num>
   <w:num w:numId="7">
-    <w:abstractNumId w:val="4"/>
+    <w:abstractNumId w:val="5"/>
   </w:num>
   <w:num w:numId="8">
-    <w:abstractNumId w:val="6"/>
+    <w:abstractNumId w:val="7"/>
+  </w:num>
+  <w:num w:numId="9">
+    <w:abstractNumId w:val="9"/>
+  </w:num>
+  <w:num w:numId="10">
+    <w:abstractNumId w:val="2"/>
   </w:num>
 </w:numbering>
 </file>
@@ -3341,11 +4241,82 @@
     <b:DayAccessed>29</b:DayAccessed>
     <b:RefOrder>8</b:RefOrder>
   </b:Source>
+  <b:Source>
+    <b:Tag>Lin11</b:Tag>
+    <b:SourceType>JournalArticle</b:SourceType>
+    <b:Guid>{78B25DDE-2509-47E9-B438-2B0148191BB4}</b:Guid>
+    <b:LCID>0</b:LCID>
+    <b:Author>
+      <b:Author>
+        <b:NameList>
+          <b:Person>
+            <b:Last>Lin</b:Last>
+            <b:First>Ke-Chung</b:First>
+          </b:Person>
+          <b:Person>
+            <b:Last>Liao</b:Last>
+            <b:First>I-En</b:First>
+          </b:Person>
+          <b:Person>
+            <b:Last>Chen</b:Last>
+            <b:First>Zhi-Sheng</b:First>
+          </b:Person>
+        </b:NameList>
+      </b:Author>
+    </b:Author>
+    <b:Title>An improved frequent pattern growth method for mininig association rules</b:Title>
+    <b:Year>2011</b:Year>
+    <b:Publisher>Elsevier</b:Publisher>
+    <b:JournalName>Expert Systems with Applications</b:JournalName>
+    <b:Pages>5154-5161</b:Pages>
+    <b:Volume>38</b:Volume>
+    <b:Issue>5</b:Issue>
+    <b:Month>May</b:Month>
+    <b:YearAccessed>2017</b:YearAccessed>
+    <b:MonthAccessed>February</b:MonthAccessed>
+    <b:DayAccessed>13</b:DayAccessed>
+    <b:DOI>http://dx.doi.org.uml.idm.oclc.org/10.1016/j.eswa.2010.10.047</b:DOI>
+    <b:RefOrder>9</b:RefOrder>
+  </b:Source>
+  <b:Source>
+    <b:Tag>Cag14</b:Tag>
+    <b:SourceType>JournalArticle</b:SourceType>
+    <b:Guid>{72AD13E5-8DBB-4C2E-97FB-B8210989DAF6}</b:Guid>
+    <b:LCID>0</b:LCID>
+    <b:Author>
+      <b:Author>
+        <b:NameList>
+          <b:Person>
+            <b:Last>Cagliero</b:Last>
+            <b:First>Luca</b:First>
+          </b:Person>
+          <b:Person>
+            <b:Last>Garza</b:Last>
+            <b:First>Paolo</b:First>
+          </b:Person>
+        </b:NameList>
+      </b:Author>
+    </b:Author>
+    <b:Title>Infrequent Weighted Itemset Mining using Frequent Pattern Growth</b:Title>
+    <b:JournalName>IEEE Transactions on Knowledge and Data Engineering</b:JournalName>
+    <b:Year>2014</b:Year>
+    <b:Pages>903-915</b:Pages>
+    <b:Volume>26</b:Volume>
+    <b:Issue>4</b:Issue>
+    <b:Month>April</b:Month>
+    <b:Publisher>IEEE</b:Publisher>
+    <b:StandardNumber>ISSN: 1041-4347</b:StandardNumber>
+    <b:YearAccessed>2017</b:YearAccessed>
+    <b:MonthAccessed>February</b:MonthAccessed>
+    <b:DayAccessed>13</b:DayAccessed>
+    <b:DOI>https://doi.org/10.1109/TKDE.2013.69</b:DOI>
+    <b:RefOrder>10</b:RefOrder>
+  </b:Source>
 </b:Sources>
 </file>
 
 <file path=customXml/itemProps1.xml><?xml version="1.0" encoding="utf-8"?>
-<ds:datastoreItem xmlns:ds="http://schemas.openxmlformats.org/officeDocument/2006/customXml" ds:itemID="{6532A223-C529-4EA9-8FF8-3ACD04E639F6}">
+<ds:datastoreItem xmlns:ds="http://schemas.openxmlformats.org/officeDocument/2006/customXml" ds:itemID="{CFCB10E7-260B-4B53-BFF0-8463E57986B8}">
   <ds:schemaRefs>
     <ds:schemaRef ds:uri="http://schemas.openxmlformats.org/officeDocument/2006/bibliography"/>
   </ds:schemaRefs>

</xml_diff>